<commit_message>
fixing wrong sample exam version
</commit_message>
<xml_diff>
--- a/Sample_Exams/Environments-and-Closures/E-and-C_202210/Exam2-E_and_C-202210-csse304.docx
+++ b/Sample_Exams/Environments-and-Closures/E-and-C_202210/Exam2-E_and_C-202210-csse304.docx
@@ -240,13 +240,69 @@
       <w:pPr>
         <w:rPr>
           <w:bCs/>
-        </w:rPr>
-      </w:pPr>
-      <w:r>
-        <w:rPr>
-          <w:bCs/>
-        </w:rPr>
-        <w:t xml:space="preserve">                                                                                                           </w:t>
+          <w:sz w:val="16"/>
+        </w:rPr>
+      </w:pPr>
+    </w:p>
+    <w:p>
+      <w:pPr>
+        <w:rPr>
+          <w:bCs/>
+        </w:rPr>
+      </w:pPr>
+      <w:r>
+        <w:rPr>
+          <w:bCs/>
+        </w:rPr>
+        <w:t>If you need to start over, use the back, and put a big X through what you</w:t>
+      </w:r>
+      <w:r>
+        <w:rPr>
+          <w:bCs/>
+        </w:rPr>
+        <w:t xml:space="preserve"> wrote here.</w:t>
+      </w:r>
+      <w:r>
+        <w:rPr>
+          <w:bCs/>
+        </w:rPr>
+        <w:t xml:space="preserve"> </w:t>
+      </w:r>
+    </w:p>
+    <w:p>
+      <w:pPr>
+        <w:tabs>
+          <w:tab w:val="left" w:pos="1365"/>
+        </w:tabs>
+        <w:rPr>
+          <w:bCs/>
+          <w:sz w:val="16"/>
+        </w:rPr>
+      </w:pPr>
+      <w:r>
+        <w:rPr>
+          <w:bCs/>
+        </w:rPr>
+        <w:t xml:space="preserve">        </w:t>
+      </w:r>
+      <w:r>
+        <w:rPr>
+          <w:bCs/>
+        </w:rPr>
+        <w:tab/>
+      </w:r>
+    </w:p>
+    <w:p>
+      <w:pPr>
+        <w:rPr>
+          <w:bCs/>
+        </w:rPr>
+      </w:pPr>
+      <w:r>
+        <w:rPr>
+          <w:bCs/>
+        </w:rPr>
+        <w:t xml:space="preserve">                                                                                                           Value returned by the expression:  ___________</w:t>
       </w:r>
     </w:p>
     <w:tbl>
@@ -256,7 +312,7 @@
         <w:tblLook w:val="04A0" w:firstRow="1" w:lastRow="0" w:firstColumn="1" w:lastColumn="0" w:noHBand="0" w:noVBand="1"/>
       </w:tblPr>
       <w:tblGrid>
-        <w:gridCol w:w="5398"/>
+        <w:gridCol w:w="7930"/>
       </w:tblGrid>
       <w:tr>
         <w:trPr>
@@ -284,8 +340,37 @@
                 <w:sz w:val="23"/>
                 <w:szCs w:val="23"/>
               </w:rPr>
-              <w:t>(define record</w:t>
-            </w:r>
+              <w:t>(</w:t>
+            </w:r>
+            <w:r>
+              <w:rPr>
+                <w:rFonts w:ascii="Consolas" w:hAnsi="Consolas"/>
+                <w:color w:val="AF00DB"/>
+                <w:sz w:val="23"/>
+                <w:szCs w:val="23"/>
+              </w:rPr>
+              <w:t>define</w:t>
+            </w:r>
+            <w:r>
+              <w:rPr>
+                <w:rFonts w:ascii="Consolas" w:hAnsi="Consolas"/>
+                <w:color w:val="000000"/>
+                <w:sz w:val="23"/>
+                <w:szCs w:val="23"/>
+              </w:rPr>
+              <w:t> </w:t>
+            </w:r>
+            <w:proofErr w:type="spellStart"/>
+            <w:r>
+              <w:rPr>
+                <w:rFonts w:ascii="Consolas" w:hAnsi="Consolas"/>
+                <w:color w:val="001080"/>
+                <w:sz w:val="23"/>
+                <w:szCs w:val="23"/>
+              </w:rPr>
+              <w:t>mycombine</w:t>
+            </w:r>
+            <w:proofErr w:type="spellEnd"/>
           </w:p>
           <w:p>
             <w:pPr>
@@ -305,7 +390,121 @@
                 <w:sz w:val="23"/>
                 <w:szCs w:val="23"/>
               </w:rPr>
-              <w:t xml:space="preserve">  (lambda (p1)</w:t>
+              <w:t>    (</w:t>
+            </w:r>
+            <w:r>
+              <w:rPr>
+                <w:rFonts w:ascii="Consolas" w:hAnsi="Consolas"/>
+                <w:color w:val="AF00DB"/>
+                <w:sz w:val="23"/>
+                <w:szCs w:val="23"/>
+              </w:rPr>
+              <w:t>let</w:t>
+            </w:r>
+            <w:r>
+              <w:rPr>
+                <w:rFonts w:ascii="Consolas" w:hAnsi="Consolas"/>
+                <w:color w:val="000000"/>
+                <w:sz w:val="23"/>
+                <w:szCs w:val="23"/>
+              </w:rPr>
+              <w:t> (</w:t>
+            </w:r>
+            <w:r>
+              <w:rPr>
+                <w:rFonts w:ascii="Consolas" w:hAnsi="Consolas"/>
+                <w:color w:val="CD3131"/>
+                <w:sz w:val="23"/>
+                <w:szCs w:val="23"/>
+              </w:rPr>
+              <w:t>[</w:t>
+            </w:r>
+            <w:proofErr w:type="spellStart"/>
+            <w:r>
+              <w:rPr>
+                <w:rFonts w:ascii="Consolas" w:hAnsi="Consolas"/>
+                <w:color w:val="000000"/>
+                <w:sz w:val="23"/>
+                <w:szCs w:val="23"/>
+              </w:rPr>
+              <w:t>succ</w:t>
+            </w:r>
+            <w:proofErr w:type="spellEnd"/>
+            <w:r>
+              <w:rPr>
+                <w:rFonts w:ascii="Consolas" w:hAnsi="Consolas"/>
+                <w:color w:val="000000"/>
+                <w:sz w:val="23"/>
+                <w:szCs w:val="23"/>
+              </w:rPr>
+              <w:t> (</w:t>
+            </w:r>
+            <w:r>
+              <w:rPr>
+                <w:rFonts w:ascii="Consolas" w:hAnsi="Consolas"/>
+                <w:color w:val="AF00DB"/>
+                <w:sz w:val="23"/>
+                <w:szCs w:val="23"/>
+              </w:rPr>
+              <w:t>lambda</w:t>
+            </w:r>
+            <w:r>
+              <w:rPr>
+                <w:rFonts w:ascii="Consolas" w:hAnsi="Consolas"/>
+                <w:color w:val="000000"/>
+                <w:sz w:val="23"/>
+                <w:szCs w:val="23"/>
+              </w:rPr>
+              <w:t> (</w:t>
+            </w:r>
+            <w:proofErr w:type="spellStart"/>
+            <w:r>
+              <w:rPr>
+                <w:rFonts w:ascii="Consolas" w:hAnsi="Consolas"/>
+                <w:color w:val="001080"/>
+                <w:sz w:val="23"/>
+                <w:szCs w:val="23"/>
+              </w:rPr>
+              <w:t>sval</w:t>
+            </w:r>
+            <w:proofErr w:type="spellEnd"/>
+            <w:r>
+              <w:rPr>
+                <w:rFonts w:ascii="Consolas" w:hAnsi="Consolas"/>
+                <w:color w:val="000000"/>
+                <w:sz w:val="23"/>
+                <w:szCs w:val="23"/>
+              </w:rPr>
+              <w:t>) (add1 </w:t>
+            </w:r>
+            <w:proofErr w:type="spellStart"/>
+            <w:r>
+              <w:rPr>
+                <w:rFonts w:ascii="Consolas" w:hAnsi="Consolas"/>
+                <w:color w:val="000000"/>
+                <w:sz w:val="23"/>
+                <w:szCs w:val="23"/>
+              </w:rPr>
+              <w:t>sval</w:t>
+            </w:r>
+            <w:proofErr w:type="spellEnd"/>
+            <w:r>
+              <w:rPr>
+                <w:rFonts w:ascii="Consolas" w:hAnsi="Consolas"/>
+                <w:color w:val="000000"/>
+                <w:sz w:val="23"/>
+                <w:szCs w:val="23"/>
+              </w:rPr>
+              <w:t>))</w:t>
+            </w:r>
+            <w:r>
+              <w:rPr>
+                <w:rFonts w:ascii="Consolas" w:hAnsi="Consolas"/>
+                <w:color w:val="CD3131"/>
+                <w:sz w:val="23"/>
+                <w:szCs w:val="23"/>
+              </w:rPr>
+              <w:t>]</w:t>
             </w:r>
           </w:p>
           <w:p>
@@ -326,7 +525,112 @@
                 <w:sz w:val="23"/>
                 <w:szCs w:val="23"/>
               </w:rPr>
-              <w:t xml:space="preserve">    (let ((p2 0))</w:t>
+              <w:t>          </w:t>
+            </w:r>
+            <w:r>
+              <w:rPr>
+                <w:rFonts w:ascii="Consolas" w:hAnsi="Consolas"/>
+                <w:color w:val="CD3131"/>
+                <w:sz w:val="23"/>
+                <w:szCs w:val="23"/>
+              </w:rPr>
+              <w:t>[</w:t>
+            </w:r>
+            <w:proofErr w:type="spellStart"/>
+            <w:r>
+              <w:rPr>
+                <w:rFonts w:ascii="Consolas" w:hAnsi="Consolas"/>
+                <w:color w:val="000000"/>
+                <w:sz w:val="23"/>
+                <w:szCs w:val="23"/>
+              </w:rPr>
+              <w:t>pred</w:t>
+            </w:r>
+            <w:proofErr w:type="spellEnd"/>
+            <w:r>
+              <w:rPr>
+                <w:rFonts w:ascii="Consolas" w:hAnsi="Consolas"/>
+                <w:color w:val="000000"/>
+                <w:sz w:val="23"/>
+                <w:szCs w:val="23"/>
+              </w:rPr>
+              <w:t> (</w:t>
+            </w:r>
+            <w:r>
+              <w:rPr>
+                <w:rFonts w:ascii="Consolas" w:hAnsi="Consolas"/>
+                <w:color w:val="AF00DB"/>
+                <w:sz w:val="23"/>
+                <w:szCs w:val="23"/>
+              </w:rPr>
+              <w:t>lambda</w:t>
+            </w:r>
+            <w:r>
+              <w:rPr>
+                <w:rFonts w:ascii="Consolas" w:hAnsi="Consolas"/>
+                <w:color w:val="000000"/>
+                <w:sz w:val="23"/>
+                <w:szCs w:val="23"/>
+              </w:rPr>
+              <w:t> (</w:t>
+            </w:r>
+            <w:proofErr w:type="spellStart"/>
+            <w:r>
+              <w:rPr>
+                <w:rFonts w:ascii="Consolas" w:hAnsi="Consolas"/>
+                <w:color w:val="001080"/>
+                <w:sz w:val="23"/>
+                <w:szCs w:val="23"/>
+              </w:rPr>
+              <w:t>pval</w:t>
+            </w:r>
+            <w:proofErr w:type="spellEnd"/>
+            <w:r>
+              <w:rPr>
+                <w:rFonts w:ascii="Consolas" w:hAnsi="Consolas"/>
+                <w:color w:val="000000"/>
+                <w:sz w:val="23"/>
+                <w:szCs w:val="23"/>
+              </w:rPr>
+              <w:t>) (sub1 </w:t>
+            </w:r>
+            <w:proofErr w:type="spellStart"/>
+            <w:r>
+              <w:rPr>
+                <w:rFonts w:ascii="Consolas" w:hAnsi="Consolas"/>
+                <w:color w:val="000000"/>
+                <w:sz w:val="23"/>
+                <w:szCs w:val="23"/>
+              </w:rPr>
+              <w:t>pval</w:t>
+            </w:r>
+            <w:proofErr w:type="spellEnd"/>
+            <w:r>
+              <w:rPr>
+                <w:rFonts w:ascii="Consolas" w:hAnsi="Consolas"/>
+                <w:color w:val="000000"/>
+                <w:sz w:val="23"/>
+                <w:szCs w:val="23"/>
+              </w:rPr>
+              <w:t>))</w:t>
+            </w:r>
+            <w:r>
+              <w:rPr>
+                <w:rFonts w:ascii="Consolas" w:hAnsi="Consolas"/>
+                <w:color w:val="CD3131"/>
+                <w:sz w:val="23"/>
+                <w:szCs w:val="23"/>
+              </w:rPr>
+              <w:t>]</w:t>
+            </w:r>
+            <w:r>
+              <w:rPr>
+                <w:rFonts w:ascii="Consolas" w:hAnsi="Consolas"/>
+                <w:color w:val="000000"/>
+                <w:sz w:val="23"/>
+                <w:szCs w:val="23"/>
+              </w:rPr>
+              <w:t>)</w:t>
             </w:r>
           </w:p>
           <w:p>
@@ -347,7 +651,43 @@
                 <w:sz w:val="23"/>
                 <w:szCs w:val="23"/>
               </w:rPr>
-              <w:t xml:space="preserve">      (lambda (x)</w:t>
+              <w:t>        (</w:t>
+            </w:r>
+            <w:r>
+              <w:rPr>
+                <w:rFonts w:ascii="Consolas" w:hAnsi="Consolas"/>
+                <w:color w:val="AF00DB"/>
+                <w:sz w:val="23"/>
+                <w:szCs w:val="23"/>
+              </w:rPr>
+              <w:t>lambda</w:t>
+            </w:r>
+            <w:r>
+              <w:rPr>
+                <w:rFonts w:ascii="Consolas" w:hAnsi="Consolas"/>
+                <w:color w:val="000000"/>
+                <w:sz w:val="23"/>
+                <w:szCs w:val="23"/>
+              </w:rPr>
+              <w:t> (</w:t>
+            </w:r>
+            <w:r>
+              <w:rPr>
+                <w:rFonts w:ascii="Consolas" w:hAnsi="Consolas"/>
+                <w:color w:val="001080"/>
+                <w:sz w:val="23"/>
+                <w:szCs w:val="23"/>
+              </w:rPr>
+              <w:t>x y</w:t>
+            </w:r>
+            <w:r>
+              <w:rPr>
+                <w:rFonts w:ascii="Consolas" w:hAnsi="Consolas"/>
+                <w:color w:val="000000"/>
+                <w:sz w:val="23"/>
+                <w:szCs w:val="23"/>
+              </w:rPr>
+              <w:t>)</w:t>
             </w:r>
           </w:p>
           <w:p>
@@ -368,28 +708,103 @@
                 <w:sz w:val="23"/>
                 <w:szCs w:val="23"/>
               </w:rPr>
-              <w:t xml:space="preserve">        (set! p2 (+ p1 p2))</w:t>
-            </w:r>
-          </w:p>
-          <w:p>
-            <w:pPr>
-              <w:shd w:val="clear" w:color="auto" w:fill="FFFFFF"/>
-              <w:spacing w:line="300" w:lineRule="atLeast"/>
-              <w:rPr>
-                <w:rFonts w:ascii="Consolas" w:hAnsi="Consolas"/>
-                <w:color w:val="000000"/>
-                <w:sz w:val="23"/>
-                <w:szCs w:val="23"/>
-              </w:rPr>
-            </w:pPr>
-            <w:r>
-              <w:rPr>
-                <w:rFonts w:ascii="Consolas" w:hAnsi="Consolas"/>
-                <w:color w:val="000000"/>
-                <w:sz w:val="23"/>
-                <w:szCs w:val="23"/>
-              </w:rPr>
-              <w:t xml:space="preserve">        p2))))</w:t>
+              <w:t>            (</w:t>
+            </w:r>
+            <w:r>
+              <w:rPr>
+                <w:rFonts w:ascii="Consolas" w:hAnsi="Consolas"/>
+                <w:color w:val="AF00DB"/>
+                <w:sz w:val="23"/>
+                <w:szCs w:val="23"/>
+              </w:rPr>
+              <w:t>if</w:t>
+            </w:r>
+            <w:r>
+              <w:rPr>
+                <w:rFonts w:ascii="Consolas" w:hAnsi="Consolas"/>
+                <w:color w:val="000000"/>
+                <w:sz w:val="23"/>
+                <w:szCs w:val="23"/>
+              </w:rPr>
+              <w:t> (</w:t>
+            </w:r>
+            <w:r>
+              <w:rPr>
+                <w:rFonts w:ascii="Consolas" w:hAnsi="Consolas"/>
+                <w:color w:val="795E26"/>
+                <w:sz w:val="23"/>
+                <w:szCs w:val="23"/>
+              </w:rPr>
+              <w:t>zero?</w:t>
+            </w:r>
+            <w:r>
+              <w:rPr>
+                <w:rFonts w:ascii="Consolas" w:hAnsi="Consolas"/>
+                <w:color w:val="000000"/>
+                <w:sz w:val="23"/>
+                <w:szCs w:val="23"/>
+              </w:rPr>
+              <w:t> x) y (</w:t>
+            </w:r>
+            <w:proofErr w:type="spellStart"/>
+            <w:r>
+              <w:rPr>
+                <w:rFonts w:ascii="Consolas" w:hAnsi="Consolas"/>
+                <w:color w:val="000000"/>
+                <w:sz w:val="23"/>
+                <w:szCs w:val="23"/>
+              </w:rPr>
+              <w:t>mycombine</w:t>
+            </w:r>
+            <w:proofErr w:type="spellEnd"/>
+            <w:r>
+              <w:rPr>
+                <w:rFonts w:ascii="Consolas" w:hAnsi="Consolas"/>
+                <w:color w:val="000000"/>
+                <w:sz w:val="23"/>
+                <w:szCs w:val="23"/>
+              </w:rPr>
+              <w:t> (</w:t>
+            </w:r>
+            <w:proofErr w:type="spellStart"/>
+            <w:r>
+              <w:rPr>
+                <w:rFonts w:ascii="Consolas" w:hAnsi="Consolas"/>
+                <w:color w:val="000000"/>
+                <w:sz w:val="23"/>
+                <w:szCs w:val="23"/>
+              </w:rPr>
+              <w:t>pred</w:t>
+            </w:r>
+            <w:proofErr w:type="spellEnd"/>
+            <w:r>
+              <w:rPr>
+                <w:rFonts w:ascii="Consolas" w:hAnsi="Consolas"/>
+                <w:color w:val="000000"/>
+                <w:sz w:val="23"/>
+                <w:szCs w:val="23"/>
+              </w:rPr>
+              <w:t> x) (</w:t>
+            </w:r>
+            <w:proofErr w:type="spellStart"/>
+            <w:r>
+              <w:rPr>
+                <w:rFonts w:ascii="Consolas" w:hAnsi="Consolas"/>
+                <w:color w:val="000000"/>
+                <w:sz w:val="23"/>
+                <w:szCs w:val="23"/>
+              </w:rPr>
+              <w:t>succ</w:t>
+            </w:r>
+            <w:proofErr w:type="spellEnd"/>
+            <w:r>
+              <w:rPr>
+                <w:rFonts w:ascii="Consolas" w:hAnsi="Consolas"/>
+                <w:color w:val="000000"/>
+                <w:sz w:val="23"/>
+                <w:szCs w:val="23"/>
+              </w:rPr>
+              <w:t> y))))))</w:t>
             </w:r>
           </w:p>
           <w:p>
@@ -422,8 +837,351 @@
                 <w:sz w:val="23"/>
                 <w:szCs w:val="23"/>
               </w:rPr>
-              <w:t>(let ((r1 (record 1))</w:t>
-            </w:r>
+              <w:t>(</w:t>
+            </w:r>
+            <w:proofErr w:type="spellStart"/>
+            <w:r>
+              <w:rPr>
+                <w:rFonts w:ascii="Consolas" w:hAnsi="Consolas"/>
+                <w:color w:val="000000"/>
+                <w:sz w:val="23"/>
+                <w:szCs w:val="23"/>
+              </w:rPr>
+              <w:t>mycombine</w:t>
+            </w:r>
+            <w:proofErr w:type="spellEnd"/>
+            <w:r>
+              <w:rPr>
+                <w:rFonts w:ascii="Consolas" w:hAnsi="Consolas"/>
+                <w:color w:val="000000"/>
+                <w:sz w:val="23"/>
+                <w:szCs w:val="23"/>
+              </w:rPr>
+              <w:t> </w:t>
+            </w:r>
+            <w:r>
+              <w:rPr>
+                <w:rFonts w:ascii="Consolas" w:hAnsi="Consolas"/>
+                <w:color w:val="098658"/>
+                <w:sz w:val="23"/>
+                <w:szCs w:val="23"/>
+              </w:rPr>
+              <w:t>1</w:t>
+            </w:r>
+            <w:r>
+              <w:rPr>
+                <w:rFonts w:ascii="Consolas" w:hAnsi="Consolas"/>
+                <w:color w:val="000000"/>
+                <w:sz w:val="23"/>
+                <w:szCs w:val="23"/>
+              </w:rPr>
+              <w:t> </w:t>
+            </w:r>
+            <w:r>
+              <w:rPr>
+                <w:rFonts w:ascii="Consolas" w:hAnsi="Consolas"/>
+                <w:color w:val="098658"/>
+                <w:sz w:val="23"/>
+                <w:szCs w:val="23"/>
+              </w:rPr>
+              <w:t>1</w:t>
+            </w:r>
+            <w:r>
+              <w:rPr>
+                <w:rFonts w:ascii="Consolas" w:hAnsi="Consolas"/>
+                <w:color w:val="000000"/>
+                <w:sz w:val="23"/>
+                <w:szCs w:val="23"/>
+              </w:rPr>
+              <w:t>)</w:t>
+            </w:r>
+          </w:p>
+        </w:tc>
+      </w:tr>
+    </w:tbl>
+    <w:p>
+      <w:pPr>
+        <w:rPr>
+          <w:b/>
+          <w:bCs/>
+        </w:rPr>
+      </w:pPr>
+    </w:p>
+    <w:p>
+      <w:pPr>
+        <w:rPr>
+          <w:b/>
+          <w:bCs/>
+        </w:rPr>
+      </w:pPr>
+    </w:p>
+    <w:p>
+      <w:pPr>
+        <w:rPr>
+          <w:b/>
+          <w:bCs/>
+        </w:rPr>
+      </w:pPr>
+    </w:p>
+    <w:p>
+      <w:pPr>
+        <w:rPr>
+          <w:b/>
+          <w:bCs/>
+        </w:rPr>
+      </w:pPr>
+    </w:p>
+    <w:p>
+      <w:pPr>
+        <w:rPr>
+          <w:b/>
+          <w:bCs/>
+        </w:rPr>
+      </w:pPr>
+    </w:p>
+    <w:p>
+      <w:pPr>
+        <w:rPr>
+          <w:b/>
+          <w:bCs/>
+        </w:rPr>
+      </w:pPr>
+    </w:p>
+    <w:p>
+      <w:pPr>
+        <w:rPr>
+          <w:b/>
+          <w:bCs/>
+        </w:rPr>
+      </w:pPr>
+    </w:p>
+    <w:p>
+      <w:pPr>
+        <w:rPr>
+          <w:b/>
+          <w:bCs/>
+        </w:rPr>
+      </w:pPr>
+    </w:p>
+    <w:p>
+      <w:pPr>
+        <w:rPr>
+          <w:b/>
+          <w:bCs/>
+        </w:rPr>
+      </w:pPr>
+    </w:p>
+    <w:p>
+      <w:pPr>
+        <w:rPr>
+          <w:b/>
+          <w:bCs/>
+        </w:rPr>
+      </w:pPr>
+    </w:p>
+    <w:p>
+      <w:pPr>
+        <w:rPr>
+          <w:b/>
+          <w:bCs/>
+        </w:rPr>
+      </w:pPr>
+    </w:p>
+    <w:p>
+      <w:pPr>
+        <w:rPr>
+          <w:b/>
+          <w:bCs/>
+        </w:rPr>
+      </w:pPr>
+    </w:p>
+    <w:p>
+      <w:pPr>
+        <w:rPr>
+          <w:b/>
+          <w:bCs/>
+        </w:rPr>
+      </w:pPr>
+    </w:p>
+    <w:p>
+      <w:pPr>
+        <w:rPr>
+          <w:b/>
+          <w:bCs/>
+        </w:rPr>
+      </w:pPr>
+    </w:p>
+    <w:p>
+      <w:pPr>
+        <w:rPr>
+          <w:b/>
+          <w:bCs/>
+        </w:rPr>
+      </w:pPr>
+    </w:p>
+    <w:p>
+      <w:pPr>
+        <w:spacing w:after="200" w:line="276" w:lineRule="auto"/>
+        <w:rPr>
+          <w:b/>
+          <w:bCs/>
+        </w:rPr>
+      </w:pPr>
+      <w:r>
+        <w:rPr>
+          <w:b/>
+          <w:bCs/>
+        </w:rPr>
+        <w:br w:type="page"/>
+      </w:r>
+    </w:p>
+    <w:p>
+      <w:pPr>
+        <w:rPr>
+          <w:bCs/>
+        </w:rPr>
+      </w:pPr>
+    </w:p>
+    <w:p>
+      <w:pPr>
+        <w:rPr>
+          <w:bCs/>
+          <w:sz w:val="40"/>
+          <w:szCs w:val="40"/>
+        </w:rPr>
+      </w:pPr>
+      <w:r>
+        <w:rPr>
+          <w:bCs/>
+          <w:sz w:val="40"/>
+          <w:szCs w:val="40"/>
+        </w:rPr>
+        <w:t xml:space="preserve">Only write on this page if you have already attempted </w:t>
+      </w:r>
+      <w:r>
+        <w:rPr>
+          <w:bCs/>
+          <w:sz w:val="40"/>
+          <w:szCs w:val="40"/>
+        </w:rPr>
+        <w:t>to solve it on the front and have crossed out your solution there.</w:t>
+      </w:r>
+    </w:p>
+    <w:p>
+      <w:pPr>
+        <w:rPr>
+          <w:bCs/>
+        </w:rPr>
+      </w:pPr>
+      <w:r>
+        <w:rPr>
+          <w:bCs/>
+        </w:rPr>
+        <w:t xml:space="preserve">. </w:t>
+      </w:r>
+    </w:p>
+    <w:p>
+      <w:pPr>
+        <w:tabs>
+          <w:tab w:val="left" w:pos="1365"/>
+        </w:tabs>
+        <w:rPr>
+          <w:bCs/>
+          <w:sz w:val="16"/>
+        </w:rPr>
+      </w:pPr>
+      <w:r>
+        <w:rPr>
+          <w:bCs/>
+        </w:rPr>
+        <w:t xml:space="preserve">        </w:t>
+      </w:r>
+      <w:r>
+        <w:rPr>
+          <w:bCs/>
+        </w:rPr>
+        <w:tab/>
+      </w:r>
+    </w:p>
+    <w:p>
+      <w:pPr>
+        <w:rPr>
+          <w:bCs/>
+        </w:rPr>
+      </w:pPr>
+      <w:r>
+        <w:rPr>
+          <w:bCs/>
+        </w:rPr>
+        <w:t xml:space="preserve">                                                                                                           Value returned by the expression:  ___________</w:t>
+      </w:r>
+    </w:p>
+    <w:tbl>
+      <w:tblPr>
+        <w:tblStyle w:val="TableGrid"/>
+        <w:tblW w:w="0" w:type="auto"/>
+        <w:tblLook w:val="04A0" w:firstRow="1" w:lastRow="0" w:firstColumn="1" w:lastColumn="0" w:noHBand="0" w:noVBand="1"/>
+      </w:tblPr>
+      <w:tblGrid>
+        <w:gridCol w:w="7930"/>
+      </w:tblGrid>
+      <w:tr>
+        <w:trPr>
+          <w:trHeight w:val="1393"/>
+        </w:trPr>
+        <w:tc>
+          <w:tcPr>
+            <w:tcW w:w="5398" w:type="dxa"/>
+          </w:tcPr>
+          <w:p>
+            <w:pPr>
+              <w:shd w:val="clear" w:color="auto" w:fill="FFFFFF"/>
+              <w:spacing w:line="300" w:lineRule="atLeast"/>
+              <w:rPr>
+                <w:rFonts w:ascii="Consolas" w:hAnsi="Consolas"/>
+                <w:color w:val="000000"/>
+                <w:sz w:val="23"/>
+                <w:szCs w:val="23"/>
+              </w:rPr>
+            </w:pPr>
+            <w:r>
+              <w:rPr>
+                <w:rFonts w:ascii="Consolas" w:hAnsi="Consolas"/>
+                <w:color w:val="000000"/>
+                <w:sz w:val="23"/>
+                <w:szCs w:val="23"/>
+              </w:rPr>
+              <w:t>(</w:t>
+            </w:r>
+            <w:r>
+              <w:rPr>
+                <w:rFonts w:ascii="Consolas" w:hAnsi="Consolas"/>
+                <w:color w:val="AF00DB"/>
+                <w:sz w:val="23"/>
+                <w:szCs w:val="23"/>
+              </w:rPr>
+              <w:t>define</w:t>
+            </w:r>
+            <w:r>
+              <w:rPr>
+                <w:rFonts w:ascii="Consolas" w:hAnsi="Consolas"/>
+                <w:color w:val="000000"/>
+                <w:sz w:val="23"/>
+                <w:szCs w:val="23"/>
+              </w:rPr>
+              <w:t> </w:t>
+            </w:r>
+            <w:proofErr w:type="spellStart"/>
+            <w:r>
+              <w:rPr>
+                <w:rFonts w:ascii="Consolas" w:hAnsi="Consolas"/>
+                <w:color w:val="001080"/>
+                <w:sz w:val="23"/>
+                <w:szCs w:val="23"/>
+              </w:rPr>
+              <w:t>mycombine</w:t>
+            </w:r>
+            <w:proofErr w:type="spellEnd"/>
           </w:p>
           <w:p>
             <w:pPr>
@@ -443,7 +1201,121 @@
                 <w:sz w:val="23"/>
                 <w:szCs w:val="23"/>
               </w:rPr>
-              <w:t xml:space="preserve">      (r2 (record 2)))</w:t>
+              <w:t>    (</w:t>
+            </w:r>
+            <w:r>
+              <w:rPr>
+                <w:rFonts w:ascii="Consolas" w:hAnsi="Consolas"/>
+                <w:color w:val="AF00DB"/>
+                <w:sz w:val="23"/>
+                <w:szCs w:val="23"/>
+              </w:rPr>
+              <w:t>let</w:t>
+            </w:r>
+            <w:r>
+              <w:rPr>
+                <w:rFonts w:ascii="Consolas" w:hAnsi="Consolas"/>
+                <w:color w:val="000000"/>
+                <w:sz w:val="23"/>
+                <w:szCs w:val="23"/>
+              </w:rPr>
+              <w:t> (</w:t>
+            </w:r>
+            <w:r>
+              <w:rPr>
+                <w:rFonts w:ascii="Consolas" w:hAnsi="Consolas"/>
+                <w:color w:val="CD3131"/>
+                <w:sz w:val="23"/>
+                <w:szCs w:val="23"/>
+              </w:rPr>
+              <w:t>[</w:t>
+            </w:r>
+            <w:proofErr w:type="spellStart"/>
+            <w:r>
+              <w:rPr>
+                <w:rFonts w:ascii="Consolas" w:hAnsi="Consolas"/>
+                <w:color w:val="000000"/>
+                <w:sz w:val="23"/>
+                <w:szCs w:val="23"/>
+              </w:rPr>
+              <w:t>succ</w:t>
+            </w:r>
+            <w:proofErr w:type="spellEnd"/>
+            <w:r>
+              <w:rPr>
+                <w:rFonts w:ascii="Consolas" w:hAnsi="Consolas"/>
+                <w:color w:val="000000"/>
+                <w:sz w:val="23"/>
+                <w:szCs w:val="23"/>
+              </w:rPr>
+              <w:t> (</w:t>
+            </w:r>
+            <w:r>
+              <w:rPr>
+                <w:rFonts w:ascii="Consolas" w:hAnsi="Consolas"/>
+                <w:color w:val="AF00DB"/>
+                <w:sz w:val="23"/>
+                <w:szCs w:val="23"/>
+              </w:rPr>
+              <w:t>lambda</w:t>
+            </w:r>
+            <w:r>
+              <w:rPr>
+                <w:rFonts w:ascii="Consolas" w:hAnsi="Consolas"/>
+                <w:color w:val="000000"/>
+                <w:sz w:val="23"/>
+                <w:szCs w:val="23"/>
+              </w:rPr>
+              <w:t> (</w:t>
+            </w:r>
+            <w:proofErr w:type="spellStart"/>
+            <w:r>
+              <w:rPr>
+                <w:rFonts w:ascii="Consolas" w:hAnsi="Consolas"/>
+                <w:color w:val="001080"/>
+                <w:sz w:val="23"/>
+                <w:szCs w:val="23"/>
+              </w:rPr>
+              <w:t>sval</w:t>
+            </w:r>
+            <w:proofErr w:type="spellEnd"/>
+            <w:r>
+              <w:rPr>
+                <w:rFonts w:ascii="Consolas" w:hAnsi="Consolas"/>
+                <w:color w:val="000000"/>
+                <w:sz w:val="23"/>
+                <w:szCs w:val="23"/>
+              </w:rPr>
+              <w:t>) (add1 </w:t>
+            </w:r>
+            <w:proofErr w:type="spellStart"/>
+            <w:r>
+              <w:rPr>
+                <w:rFonts w:ascii="Consolas" w:hAnsi="Consolas"/>
+                <w:color w:val="000000"/>
+                <w:sz w:val="23"/>
+                <w:szCs w:val="23"/>
+              </w:rPr>
+              <w:t>sval</w:t>
+            </w:r>
+            <w:proofErr w:type="spellEnd"/>
+            <w:r>
+              <w:rPr>
+                <w:rFonts w:ascii="Consolas" w:hAnsi="Consolas"/>
+                <w:color w:val="000000"/>
+                <w:sz w:val="23"/>
+                <w:szCs w:val="23"/>
+              </w:rPr>
+              <w:t>))</w:t>
+            </w:r>
+            <w:r>
+              <w:rPr>
+                <w:rFonts w:ascii="Consolas" w:hAnsi="Consolas"/>
+                <w:color w:val="CD3131"/>
+                <w:sz w:val="23"/>
+                <w:szCs w:val="23"/>
+              </w:rPr>
+              <w:t>]</w:t>
             </w:r>
           </w:p>
           <w:p>
@@ -464,7 +1336,375 @@
                 <w:sz w:val="23"/>
                 <w:szCs w:val="23"/>
               </w:rPr>
-              <w:t xml:space="preserve">  (r2 0))</w:t>
+              <w:t>          </w:t>
+            </w:r>
+            <w:r>
+              <w:rPr>
+                <w:rFonts w:ascii="Consolas" w:hAnsi="Consolas"/>
+                <w:color w:val="CD3131"/>
+                <w:sz w:val="23"/>
+                <w:szCs w:val="23"/>
+              </w:rPr>
+              <w:t>[</w:t>
+            </w:r>
+            <w:proofErr w:type="spellStart"/>
+            <w:r>
+              <w:rPr>
+                <w:rFonts w:ascii="Consolas" w:hAnsi="Consolas"/>
+                <w:color w:val="000000"/>
+                <w:sz w:val="23"/>
+                <w:szCs w:val="23"/>
+              </w:rPr>
+              <w:t>pred</w:t>
+            </w:r>
+            <w:proofErr w:type="spellEnd"/>
+            <w:r>
+              <w:rPr>
+                <w:rFonts w:ascii="Consolas" w:hAnsi="Consolas"/>
+                <w:color w:val="000000"/>
+                <w:sz w:val="23"/>
+                <w:szCs w:val="23"/>
+              </w:rPr>
+              <w:t> (</w:t>
+            </w:r>
+            <w:r>
+              <w:rPr>
+                <w:rFonts w:ascii="Consolas" w:hAnsi="Consolas"/>
+                <w:color w:val="AF00DB"/>
+                <w:sz w:val="23"/>
+                <w:szCs w:val="23"/>
+              </w:rPr>
+              <w:t>lambda</w:t>
+            </w:r>
+            <w:r>
+              <w:rPr>
+                <w:rFonts w:ascii="Consolas" w:hAnsi="Consolas"/>
+                <w:color w:val="000000"/>
+                <w:sz w:val="23"/>
+                <w:szCs w:val="23"/>
+              </w:rPr>
+              <w:t> (</w:t>
+            </w:r>
+            <w:proofErr w:type="spellStart"/>
+            <w:r>
+              <w:rPr>
+                <w:rFonts w:ascii="Consolas" w:hAnsi="Consolas"/>
+                <w:color w:val="001080"/>
+                <w:sz w:val="23"/>
+                <w:szCs w:val="23"/>
+              </w:rPr>
+              <w:t>pval</w:t>
+            </w:r>
+            <w:proofErr w:type="spellEnd"/>
+            <w:r>
+              <w:rPr>
+                <w:rFonts w:ascii="Consolas" w:hAnsi="Consolas"/>
+                <w:color w:val="000000"/>
+                <w:sz w:val="23"/>
+                <w:szCs w:val="23"/>
+              </w:rPr>
+              <w:t>) (sub1 </w:t>
+            </w:r>
+            <w:proofErr w:type="spellStart"/>
+            <w:r>
+              <w:rPr>
+                <w:rFonts w:ascii="Consolas" w:hAnsi="Consolas"/>
+                <w:color w:val="000000"/>
+                <w:sz w:val="23"/>
+                <w:szCs w:val="23"/>
+              </w:rPr>
+              <w:t>pval</w:t>
+            </w:r>
+            <w:proofErr w:type="spellEnd"/>
+            <w:r>
+              <w:rPr>
+                <w:rFonts w:ascii="Consolas" w:hAnsi="Consolas"/>
+                <w:color w:val="000000"/>
+                <w:sz w:val="23"/>
+                <w:szCs w:val="23"/>
+              </w:rPr>
+              <w:t>))</w:t>
+            </w:r>
+            <w:r>
+              <w:rPr>
+                <w:rFonts w:ascii="Consolas" w:hAnsi="Consolas"/>
+                <w:color w:val="CD3131"/>
+                <w:sz w:val="23"/>
+                <w:szCs w:val="23"/>
+              </w:rPr>
+              <w:t>]</w:t>
+            </w:r>
+            <w:r>
+              <w:rPr>
+                <w:rFonts w:ascii="Consolas" w:hAnsi="Consolas"/>
+                <w:color w:val="000000"/>
+                <w:sz w:val="23"/>
+                <w:szCs w:val="23"/>
+              </w:rPr>
+              <w:t>)</w:t>
+            </w:r>
+          </w:p>
+          <w:p>
+            <w:pPr>
+              <w:shd w:val="clear" w:color="auto" w:fill="FFFFFF"/>
+              <w:spacing w:line="300" w:lineRule="atLeast"/>
+              <w:rPr>
+                <w:rFonts w:ascii="Consolas" w:hAnsi="Consolas"/>
+                <w:color w:val="000000"/>
+                <w:sz w:val="23"/>
+                <w:szCs w:val="23"/>
+              </w:rPr>
+            </w:pPr>
+            <w:r>
+              <w:rPr>
+                <w:rFonts w:ascii="Consolas" w:hAnsi="Consolas"/>
+                <w:color w:val="000000"/>
+                <w:sz w:val="23"/>
+                <w:szCs w:val="23"/>
+              </w:rPr>
+              <w:t>        (</w:t>
+            </w:r>
+            <w:r>
+              <w:rPr>
+                <w:rFonts w:ascii="Consolas" w:hAnsi="Consolas"/>
+                <w:color w:val="AF00DB"/>
+                <w:sz w:val="23"/>
+                <w:szCs w:val="23"/>
+              </w:rPr>
+              <w:t>lambda</w:t>
+            </w:r>
+            <w:r>
+              <w:rPr>
+                <w:rFonts w:ascii="Consolas" w:hAnsi="Consolas"/>
+                <w:color w:val="000000"/>
+                <w:sz w:val="23"/>
+                <w:szCs w:val="23"/>
+              </w:rPr>
+              <w:t> (</w:t>
+            </w:r>
+            <w:r>
+              <w:rPr>
+                <w:rFonts w:ascii="Consolas" w:hAnsi="Consolas"/>
+                <w:color w:val="001080"/>
+                <w:sz w:val="23"/>
+                <w:szCs w:val="23"/>
+              </w:rPr>
+              <w:t>x y</w:t>
+            </w:r>
+            <w:r>
+              <w:rPr>
+                <w:rFonts w:ascii="Consolas" w:hAnsi="Consolas"/>
+                <w:color w:val="000000"/>
+                <w:sz w:val="23"/>
+                <w:szCs w:val="23"/>
+              </w:rPr>
+              <w:t>)</w:t>
+            </w:r>
+          </w:p>
+          <w:p>
+            <w:pPr>
+              <w:shd w:val="clear" w:color="auto" w:fill="FFFFFF"/>
+              <w:spacing w:line="300" w:lineRule="atLeast"/>
+              <w:rPr>
+                <w:rFonts w:ascii="Consolas" w:hAnsi="Consolas"/>
+                <w:color w:val="000000"/>
+                <w:sz w:val="23"/>
+                <w:szCs w:val="23"/>
+              </w:rPr>
+            </w:pPr>
+            <w:r>
+              <w:rPr>
+                <w:rFonts w:ascii="Consolas" w:hAnsi="Consolas"/>
+                <w:color w:val="000000"/>
+                <w:sz w:val="23"/>
+                <w:szCs w:val="23"/>
+              </w:rPr>
+              <w:t>            (</w:t>
+            </w:r>
+            <w:r>
+              <w:rPr>
+                <w:rFonts w:ascii="Consolas" w:hAnsi="Consolas"/>
+                <w:color w:val="AF00DB"/>
+                <w:sz w:val="23"/>
+                <w:szCs w:val="23"/>
+              </w:rPr>
+              <w:t>if</w:t>
+            </w:r>
+            <w:r>
+              <w:rPr>
+                <w:rFonts w:ascii="Consolas" w:hAnsi="Consolas"/>
+                <w:color w:val="000000"/>
+                <w:sz w:val="23"/>
+                <w:szCs w:val="23"/>
+              </w:rPr>
+              <w:t> (</w:t>
+            </w:r>
+            <w:r>
+              <w:rPr>
+                <w:rFonts w:ascii="Consolas" w:hAnsi="Consolas"/>
+                <w:color w:val="795E26"/>
+                <w:sz w:val="23"/>
+                <w:szCs w:val="23"/>
+              </w:rPr>
+              <w:t>zero?</w:t>
+            </w:r>
+            <w:r>
+              <w:rPr>
+                <w:rFonts w:ascii="Consolas" w:hAnsi="Consolas"/>
+                <w:color w:val="000000"/>
+                <w:sz w:val="23"/>
+                <w:szCs w:val="23"/>
+              </w:rPr>
+              <w:t> x) y (</w:t>
+            </w:r>
+            <w:proofErr w:type="spellStart"/>
+            <w:r>
+              <w:rPr>
+                <w:rFonts w:ascii="Consolas" w:hAnsi="Consolas"/>
+                <w:color w:val="000000"/>
+                <w:sz w:val="23"/>
+                <w:szCs w:val="23"/>
+              </w:rPr>
+              <w:t>mycombine</w:t>
+            </w:r>
+            <w:proofErr w:type="spellEnd"/>
+            <w:r>
+              <w:rPr>
+                <w:rFonts w:ascii="Consolas" w:hAnsi="Consolas"/>
+                <w:color w:val="000000"/>
+                <w:sz w:val="23"/>
+                <w:szCs w:val="23"/>
+              </w:rPr>
+              <w:t> (</w:t>
+            </w:r>
+            <w:proofErr w:type="spellStart"/>
+            <w:r>
+              <w:rPr>
+                <w:rFonts w:ascii="Consolas" w:hAnsi="Consolas"/>
+                <w:color w:val="000000"/>
+                <w:sz w:val="23"/>
+                <w:szCs w:val="23"/>
+              </w:rPr>
+              <w:t>pred</w:t>
+            </w:r>
+            <w:proofErr w:type="spellEnd"/>
+            <w:r>
+              <w:rPr>
+                <w:rFonts w:ascii="Consolas" w:hAnsi="Consolas"/>
+                <w:color w:val="000000"/>
+                <w:sz w:val="23"/>
+                <w:szCs w:val="23"/>
+              </w:rPr>
+              <w:t> x) (</w:t>
+            </w:r>
+            <w:proofErr w:type="spellStart"/>
+            <w:r>
+              <w:rPr>
+                <w:rFonts w:ascii="Consolas" w:hAnsi="Consolas"/>
+                <w:color w:val="000000"/>
+                <w:sz w:val="23"/>
+                <w:szCs w:val="23"/>
+              </w:rPr>
+              <w:t>succ</w:t>
+            </w:r>
+            <w:proofErr w:type="spellEnd"/>
+            <w:r>
+              <w:rPr>
+                <w:rFonts w:ascii="Consolas" w:hAnsi="Consolas"/>
+                <w:color w:val="000000"/>
+                <w:sz w:val="23"/>
+                <w:szCs w:val="23"/>
+              </w:rPr>
+              <w:t> y))))))</w:t>
+            </w:r>
+          </w:p>
+          <w:p>
+            <w:pPr>
+              <w:shd w:val="clear" w:color="auto" w:fill="FFFFFF"/>
+              <w:spacing w:line="300" w:lineRule="atLeast"/>
+              <w:rPr>
+                <w:rFonts w:ascii="Consolas" w:hAnsi="Consolas"/>
+                <w:color w:val="000000"/>
+                <w:sz w:val="23"/>
+                <w:szCs w:val="23"/>
+              </w:rPr>
+            </w:pPr>
+          </w:p>
+          <w:p>
+            <w:pPr>
+              <w:shd w:val="clear" w:color="auto" w:fill="FFFFFF"/>
+              <w:spacing w:line="300" w:lineRule="atLeast"/>
+              <w:rPr>
+                <w:rFonts w:ascii="Consolas" w:hAnsi="Consolas"/>
+                <w:color w:val="000000"/>
+                <w:sz w:val="23"/>
+                <w:szCs w:val="23"/>
+              </w:rPr>
+            </w:pPr>
+            <w:r>
+              <w:rPr>
+                <w:rFonts w:ascii="Consolas" w:hAnsi="Consolas"/>
+                <w:color w:val="000000"/>
+                <w:sz w:val="23"/>
+                <w:szCs w:val="23"/>
+              </w:rPr>
+              <w:t>(</w:t>
+            </w:r>
+            <w:proofErr w:type="spellStart"/>
+            <w:r>
+              <w:rPr>
+                <w:rFonts w:ascii="Consolas" w:hAnsi="Consolas"/>
+                <w:color w:val="000000"/>
+                <w:sz w:val="23"/>
+                <w:szCs w:val="23"/>
+              </w:rPr>
+              <w:t>mycombine</w:t>
+            </w:r>
+            <w:proofErr w:type="spellEnd"/>
+            <w:r>
+              <w:rPr>
+                <w:rFonts w:ascii="Consolas" w:hAnsi="Consolas"/>
+                <w:color w:val="000000"/>
+                <w:sz w:val="23"/>
+                <w:szCs w:val="23"/>
+              </w:rPr>
+              <w:t> </w:t>
+            </w:r>
+            <w:r>
+              <w:rPr>
+                <w:rFonts w:ascii="Consolas" w:hAnsi="Consolas"/>
+                <w:color w:val="098658"/>
+                <w:sz w:val="23"/>
+                <w:szCs w:val="23"/>
+              </w:rPr>
+              <w:t>1</w:t>
+            </w:r>
+            <w:r>
+              <w:rPr>
+                <w:rFonts w:ascii="Consolas" w:hAnsi="Consolas"/>
+                <w:color w:val="000000"/>
+                <w:sz w:val="23"/>
+                <w:szCs w:val="23"/>
+              </w:rPr>
+              <w:t> </w:t>
+            </w:r>
+            <w:r>
+              <w:rPr>
+                <w:rFonts w:ascii="Consolas" w:hAnsi="Consolas"/>
+                <w:color w:val="098658"/>
+                <w:sz w:val="23"/>
+                <w:szCs w:val="23"/>
+              </w:rPr>
+              <w:t>1</w:t>
+            </w:r>
+            <w:r>
+              <w:rPr>
+                <w:rFonts w:ascii="Consolas" w:hAnsi="Consolas"/>
+                <w:color w:val="000000"/>
+                <w:sz w:val="23"/>
+                <w:szCs w:val="23"/>
+              </w:rPr>
+              <w:t>)</w:t>
             </w:r>
           </w:p>
         </w:tc>
@@ -477,118 +1717,13 @@
           <w:bCs/>
         </w:rPr>
       </w:pPr>
-    </w:p>
-    <w:p>
-      <w:pPr>
-        <w:rPr>
-          <w:b/>
-          <w:bCs/>
-        </w:rPr>
-      </w:pPr>
-    </w:p>
-    <w:p>
-      <w:pPr>
-        <w:rPr>
-          <w:b/>
-          <w:bCs/>
-        </w:rPr>
-      </w:pPr>
-    </w:p>
-    <w:p>
-      <w:pPr>
-        <w:rPr>
-          <w:b/>
-          <w:bCs/>
-        </w:rPr>
-      </w:pPr>
-    </w:p>
-    <w:p>
-      <w:pPr>
-        <w:rPr>
-          <w:b/>
-          <w:bCs/>
-        </w:rPr>
-      </w:pPr>
-    </w:p>
-    <w:p>
-      <w:pPr>
-        <w:rPr>
-          <w:b/>
-          <w:bCs/>
-        </w:rPr>
-      </w:pPr>
-    </w:p>
-    <w:p>
-      <w:pPr>
-        <w:rPr>
-          <w:b/>
-          <w:bCs/>
-        </w:rPr>
-      </w:pPr>
-    </w:p>
-    <w:p>
-      <w:pPr>
-        <w:rPr>
-          <w:b/>
-          <w:bCs/>
-        </w:rPr>
-      </w:pPr>
-    </w:p>
-    <w:p>
-      <w:pPr>
-        <w:rPr>
-          <w:b/>
-          <w:bCs/>
-        </w:rPr>
-      </w:pPr>
-    </w:p>
-    <w:p>
-      <w:pPr>
-        <w:rPr>
-          <w:b/>
-          <w:bCs/>
-        </w:rPr>
-      </w:pPr>
-    </w:p>
-    <w:p>
-      <w:pPr>
-        <w:rPr>
-          <w:b/>
-          <w:bCs/>
-        </w:rPr>
-      </w:pPr>
-    </w:p>
-    <w:p>
-      <w:pPr>
-        <w:rPr>
-          <w:b/>
-          <w:bCs/>
-        </w:rPr>
-      </w:pPr>
-    </w:p>
-    <w:p>
-      <w:pPr>
-        <w:rPr>
-          <w:b/>
-          <w:bCs/>
-        </w:rPr>
-      </w:pPr>
-    </w:p>
-    <w:p>
-      <w:pPr>
-        <w:rPr>
-          <w:b/>
-          <w:bCs/>
-        </w:rPr>
-      </w:pPr>
-    </w:p>
-    <w:p>
-      <w:pPr>
-        <w:rPr>
-          <w:b/>
-          <w:bCs/>
-        </w:rPr>
-      </w:pPr>
+      <w:r>
+        <w:rPr>
+          <w:b/>
+          <w:bCs/>
+        </w:rPr>
+        <w:br/>
+      </w:r>
     </w:p>
     <w:p>
       <w:pPr>
@@ -814,7 +1949,7 @@
         <w:noProof/>
         <w:sz w:val="14"/>
       </w:rPr>
-      <w:t>1/16/22</w:t>
+      <w:t>10/10/21</w:t>
     </w:r>
     <w:r>
       <w:rPr>

</xml_diff>